<commit_message>
Finalizado y Kniteado todo R
</commit_message>
<xml_diff>
--- a/Proyecto/Código/codigo.docx
+++ b/Proyecto/Código/codigo.docx
@@ -2406,7 +2406,7 @@
         <w:rPr>
           <w:rStyle w:val="VerbatimChar"/>
         </w:rPr>
-        <w:t xml:space="preserve">## &lt;bytecode: 0x0000000016412b88&gt;</w:t>
+        <w:t xml:space="preserve">## &lt;bytecode: 0x0000000016406b18&gt;</w:t>
       </w:r>
       <w:r>
         <w:br w:type="textWrapping"/>
@@ -3835,7 +3835,7 @@
         <w:rPr>
           <w:rStyle w:val="VerbatimChar"/>
         </w:rPr>
-        <w:t xml:space="preserve">## &lt;bytecode: 0x0000000016412b88&gt;</w:t>
+        <w:t xml:space="preserve">## &lt;bytecode: 0x0000000016406b18&gt;</w:t>
       </w:r>
       <w:r>
         <w:br w:type="textWrapping"/>
@@ -4213,7 +4213,7 @@
         <w:rPr>
           <w:rStyle w:val="VerbatimChar"/>
         </w:rPr>
-        <w:t xml:space="preserve">## &lt;bytecode: 0x0000000016412b88&gt;</w:t>
+        <w:t xml:space="preserve">## &lt;bytecode: 0x0000000016406b18&gt;</w:t>
       </w:r>
       <w:r>
         <w:br w:type="textWrapping"/>
@@ -4723,7 +4723,7 @@
         <w:rPr>
           <w:rStyle w:val="VerbatimChar"/>
         </w:rPr>
-        <w:t xml:space="preserve">## &lt;bytecode: 0x0000000016412b88&gt;</w:t>
+        <w:t xml:space="preserve">## &lt;bytecode: 0x0000000016406b18&gt;</w:t>
       </w:r>
       <w:r>
         <w:br w:type="textWrapping"/>
@@ -5158,7 +5158,7 @@
         <w:rPr>
           <w:rStyle w:val="VerbatimChar"/>
         </w:rPr>
-        <w:t xml:space="preserve">## &lt;bytecode: 0x0000000016412b88&gt;</w:t>
+        <w:t xml:space="preserve">## &lt;bytecode: 0x0000000016406b18&gt;</w:t>
       </w:r>
       <w:r>
         <w:br w:type="textWrapping"/>
@@ -5593,7 +5593,7 @@
         <w:rPr>
           <w:rStyle w:val="VerbatimChar"/>
         </w:rPr>
-        <w:t xml:space="preserve">## &lt;bytecode: 0x0000000016412b88&gt;</w:t>
+        <w:t xml:space="preserve">## &lt;bytecode: 0x0000000016406b18&gt;</w:t>
       </w:r>
       <w:r>
         <w:br w:type="textWrapping"/>
@@ -6103,7 +6103,7 @@
         <w:rPr>
           <w:rStyle w:val="VerbatimChar"/>
         </w:rPr>
-        <w:t xml:space="preserve">## &lt;bytecode: 0x0000000016412b88&gt;</w:t>
+        <w:t xml:space="preserve">## &lt;bytecode: 0x0000000016406b18&gt;</w:t>
       </w:r>
       <w:r>
         <w:br w:type="textWrapping"/>
@@ -6613,7 +6613,7 @@
         <w:rPr>
           <w:rStyle w:val="VerbatimChar"/>
         </w:rPr>
-        <w:t xml:space="preserve">## &lt;bytecode: 0x0000000016412b88&gt;</w:t>
+        <w:t xml:space="preserve">## &lt;bytecode: 0x0000000016406b18&gt;</w:t>
       </w:r>
       <w:r>
         <w:br w:type="textWrapping"/>
@@ -7054,7 +7054,7 @@
         <w:rPr>
           <w:rStyle w:val="VerbatimChar"/>
         </w:rPr>
-        <w:t xml:space="preserve">## &lt;bytecode: 0x0000000016412b88&gt;</w:t>
+        <w:t xml:space="preserve">## &lt;bytecode: 0x0000000016406b18&gt;</w:t>
       </w:r>
       <w:r>
         <w:br w:type="textWrapping"/>
@@ -8696,7 +8696,7 @@
         <w:rPr>
           <w:rStyle w:val="VerbatimChar"/>
         </w:rPr>
-        <w:t xml:space="preserve">## &lt;bytecode: 0x0000000016412b88&gt;</w:t>
+        <w:t xml:space="preserve">## &lt;bytecode: 0x0000000016406b18&gt;</w:t>
       </w:r>
       <w:r>
         <w:br w:type="textWrapping"/>
@@ -9382,7 +9382,7 @@
         <w:rPr>
           <w:rStyle w:val="VerbatimChar"/>
         </w:rPr>
-        <w:t xml:space="preserve">## &lt;bytecode: 0x0000000016412b88&gt;</w:t>
+        <w:t xml:space="preserve">## &lt;bytecode: 0x0000000016406b18&gt;</w:t>
       </w:r>
       <w:r>
         <w:br w:type="textWrapping"/>
@@ -34808,7 +34808,7 @@
         <w:rPr>
           <w:rStyle w:val="VerbatimChar"/>
         </w:rPr>
-        <w:t xml:space="preserve">## &lt;bytecode: 0x0000000016412b88&gt;</w:t>
+        <w:t xml:space="preserve">## &lt;bytecode: 0x0000000016406b18&gt;</w:t>
       </w:r>
       <w:r>
         <w:br w:type="textWrapping"/>

</xml_diff>